<commit_message>
modificacion sobre los diagramas de modelo del dominio, solo se considera el proceso actual de la realizacion de reclamos
</commit_message>
<xml_diff>
--- a/Analisis y Diseño/Modelo de Negocio.docx
+++ b/Analisis y Diseño/Modelo de Negocio.docx
@@ -1,6 +1,6 @@
 
 <file path=word/document.xml><?xml version="1.0" encoding="utf-8"?>
-<w:document xmlns:wpc="http://schemas.microsoft.com/office/word/2010/wordprocessingCanvas" xmlns:cx="http://schemas.microsoft.com/office/drawing/2014/chartex" xmlns:mc="http://schemas.openxmlformats.org/markup-compatibility/2006" xmlns:o="urn:schemas-microsoft-com:office:office" xmlns:r="http://schemas.openxmlformats.org/officeDocument/2006/relationships" xmlns:m="http://schemas.openxmlformats.org/officeDocument/2006/math" xmlns:v="urn:schemas-microsoft-com:vml" xmlns:wp14="http://schemas.microsoft.com/office/word/2010/wordprocessingDrawing" xmlns:wp="http://schemas.openxmlformats.org/drawingml/2006/wordprocessingDrawing" xmlns:w10="urn:schemas-microsoft-com:office:word" xmlns:w="http://schemas.openxmlformats.org/wordprocessingml/2006/main" xmlns:w14="http://schemas.microsoft.com/office/word/2010/wordml" xmlns:w15="http://schemas.microsoft.com/office/word/2012/wordml" xmlns:w16se="http://schemas.microsoft.com/office/word/2015/wordml/symex" xmlns:wpg="http://schemas.microsoft.com/office/word/2010/wordprocessingGroup" xmlns:wpi="http://schemas.microsoft.com/office/word/2010/wordprocessingInk" xmlns:wne="http://schemas.microsoft.com/office/word/2006/wordml" xmlns:wps="http://schemas.microsoft.com/office/word/2010/wordprocessingShape" mc:Ignorable="w14 w15 w16se wp14">
+<w:document xmlns:wpc="http://schemas.microsoft.com/office/word/2010/wordprocessingCanvas" xmlns:mc="http://schemas.openxmlformats.org/markup-compatibility/2006" xmlns:o="urn:schemas-microsoft-com:office:office" xmlns:r="http://schemas.openxmlformats.org/officeDocument/2006/relationships" xmlns:m="http://schemas.openxmlformats.org/officeDocument/2006/math" xmlns:v="urn:schemas-microsoft-com:vml" xmlns:wp14="http://schemas.microsoft.com/office/word/2010/wordprocessingDrawing" xmlns:wp="http://schemas.openxmlformats.org/drawingml/2006/wordprocessingDrawing" xmlns:w10="urn:schemas-microsoft-com:office:word" xmlns:w="http://schemas.openxmlformats.org/wordprocessingml/2006/main" xmlns:w14="http://schemas.microsoft.com/office/word/2010/wordml" xmlns:w15="http://schemas.microsoft.com/office/word/2012/wordml" xmlns:wpg="http://schemas.microsoft.com/office/word/2010/wordprocessingGroup" xmlns:wpi="http://schemas.microsoft.com/office/word/2010/wordprocessingInk" xmlns:wne="http://schemas.microsoft.com/office/word/2006/wordml" xmlns:wps="http://schemas.microsoft.com/office/word/2010/wordprocessingShape" mc:Ignorable="w14 w15 wp14">
   <w:body>
     <w:sdt>
       <w:sdtPr>
@@ -36,7 +36,7 @@
             <w:rPr>
               <w:rFonts w:cstheme="minorHAnsi"/>
               <w:noProof/>
-              <w:lang w:val="en-US"/>
+              <w:lang w:val="es-AR" w:eastAsia="es-AR"/>
             </w:rPr>
             <mc:AlternateContent>
               <mc:Choice Requires="wps">
@@ -97,7 +97,7 @@
                                 <w:r>
                                   <w:rPr>
                                     <w:noProof/>
-                                    <w:lang w:val="en-US"/>
+                                    <w:lang w:val="es-AR" w:eastAsia="es-AR"/>
                                   </w:rPr>
                                   <w:drawing>
                                     <wp:inline distT="0" distB="0" distL="0" distR="0" wp14:anchorId="5D2D271B" wp14:editId="28420C27">
@@ -182,7 +182,7 @@
                           <w:r>
                             <w:rPr>
                               <w:noProof/>
-                              <w:lang w:val="en-US"/>
+                              <w:lang w:val="es-AR" w:eastAsia="es-AR"/>
                             </w:rPr>
                             <w:drawing>
                               <wp:inline distT="0" distB="0" distL="0" distR="0" wp14:anchorId="5D2D271B" wp14:editId="28420C27">
@@ -245,7 +245,7 @@
             <w:rPr>
               <w:rFonts w:eastAsiaTheme="majorEastAsia" w:cstheme="majorBidi"/>
               <w:noProof/>
-              <w:lang w:val="en-US"/>
+              <w:lang w:val="es-AR" w:eastAsia="es-AR"/>
             </w:rPr>
             <mc:AlternateContent>
               <mc:Choice Requires="wps">
@@ -308,7 +308,7 @@
               </mc:Choice>
               <mc:Fallback>
                 <w:pict>
-                  <v:rect w14:anchorId="65478D99" id="Rectangle 7" o:spid="_x0000_s1026" style="position:absolute;margin-left:0;margin-top:0;width:623.45pt;height:129.55pt;z-index:251661312;visibility:visible;mso-wrap-style:square;mso-width-percent:1050;mso-height-percent:0;mso-wrap-distance-left:9pt;mso-wrap-distance-top:0;mso-wrap-distance-right:9pt;mso-wrap-distance-bottom:0;mso-position-horizontal:center;mso-position-horizontal-relative:page;mso-position-vertical:top;mso-position-vertical-relative:top-margin-area;mso-width-percent:1050;mso-height-percent:0;mso-width-relative:page;mso-height-relative:top-margin-area;v-text-anchor:top" o:gfxdata="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" o:allowincell="f" fillcolor="#92d050" strokecolor="#00b050">
+                  <v:rect w14:anchorId="53658A5C" id="Rectangle 7" o:spid="_x0000_s1026" style="position:absolute;margin-left:0;margin-top:0;width:623.45pt;height:129.55pt;z-index:251661312;visibility:visible;mso-wrap-style:square;mso-width-percent:1050;mso-height-percent:0;mso-wrap-distance-left:9pt;mso-wrap-distance-top:0;mso-wrap-distance-right:9pt;mso-wrap-distance-bottom:0;mso-position-horizontal:center;mso-position-horizontal-relative:page;mso-position-vertical:top;mso-position-vertical-relative:top-margin-area;mso-width-percent:1050;mso-height-percent:0;mso-width-relative:page;mso-height-relative:top-margin-area;v-text-anchor:top" o:gfxdata="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" o:allowincell="f" fillcolor="#92d050" strokecolor="#00b050">
                     <w10:wrap anchorx="page" anchory="margin"/>
                   </v:rect>
                 </w:pict>
@@ -339,7 +339,7 @@
             <w:rPr>
               <w:rFonts w:eastAsiaTheme="majorEastAsia" w:cstheme="majorBidi"/>
               <w:noProof/>
-              <w:lang w:val="en-US"/>
+              <w:lang w:val="es-AR" w:eastAsia="es-AR"/>
             </w:rPr>
             <mc:AlternateContent>
               <mc:Choice Requires="wps">
@@ -402,7 +402,7 @@
               </mc:Choice>
               <mc:Fallback>
                 <w:pict>
-                  <v:rect w14:anchorId="0993991A" id="Rectangle 6" o:spid="_x0000_s1026" style="position:absolute;margin-left:0;margin-top:0;width:623.45pt;height:67.85pt;z-index:251660288;visibility:visible;mso-wrap-style:square;mso-width-percent:1050;mso-height-percent:900;mso-wrap-distance-left:9pt;mso-wrap-distance-top:0;mso-wrap-distance-right:9pt;mso-wrap-distance-bottom:0;mso-position-horizontal:center;mso-position-horizontal-relative:page;mso-position-vertical:bottom;mso-position-vertical-relative:page;mso-width-percent:1050;mso-height-percent:900;mso-width-relative:page;mso-height-relative:top-margin-area;v-text-anchor:top" o:gfxdata="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" o:allowincell="f" fillcolor="#92d050" strokecolor="#00b050">
+                  <v:rect w14:anchorId="33BE5A74" id="Rectangle 6" o:spid="_x0000_s1026" style="position:absolute;margin-left:0;margin-top:0;width:623.45pt;height:67.85pt;z-index:251660288;visibility:visible;mso-wrap-style:square;mso-width-percent:1050;mso-height-percent:900;mso-wrap-distance-left:9pt;mso-wrap-distance-top:0;mso-wrap-distance-right:9pt;mso-wrap-distance-bottom:0;mso-position-horizontal:center;mso-position-horizontal-relative:page;mso-position-vertical:bottom;mso-position-vertical-relative:page;mso-width-percent:1050;mso-height-percent:900;mso-width-relative:page;mso-height-relative:top-margin-area;v-text-anchor:top" o:gfxdata="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" o:allowincell="f" fillcolor="#92d050" strokecolor="#00b050">
                     <w10:wrap anchorx="page" anchory="page"/>
                   </v:rect>
                 </w:pict>
@@ -413,7 +413,7 @@
             <w:rPr>
               <w:rFonts w:eastAsiaTheme="majorEastAsia" w:cstheme="majorBidi"/>
               <w:noProof/>
-              <w:lang w:val="en-US"/>
+              <w:lang w:val="es-AR" w:eastAsia="es-AR"/>
             </w:rPr>
             <mc:AlternateContent>
               <mc:Choice Requires="wps">
@@ -479,7 +479,7 @@
               </mc:Choice>
               <mc:Fallback>
                 <w:pict>
-                  <v:rect w14:anchorId="4DE0608F" id="Rectangle 9" o:spid="_x0000_s1026" style="position:absolute;margin-left:0;margin-top:0;width:7.15pt;height:883.1pt;z-index:251663360;visibility:visible;mso-wrap-style:square;mso-width-percent:0;mso-height-percent:1050;mso-wrap-distance-left:9pt;mso-wrap-distance-top:0;mso-wrap-distance-right:9pt;mso-wrap-distance-bottom:0;mso-position-horizontal:center;mso-position-horizontal-relative:left-margin-area;mso-position-vertical:center;mso-position-vertical-relative:page;mso-width-percent:0;mso-height-percent:1050;mso-width-relative:page;mso-height-relative:page;v-text-anchor:top" o:gfxdata="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" o:allowincell="f" fillcolor="#eaf1dd [662]" strokecolor="#00b050">
+                  <v:rect w14:anchorId="6926928A" id="Rectangle 9" o:spid="_x0000_s1026" style="position:absolute;margin-left:0;margin-top:0;width:7.15pt;height:883.1pt;z-index:251663360;visibility:visible;mso-wrap-style:square;mso-width-percent:0;mso-height-percent:1050;mso-wrap-distance-left:9pt;mso-wrap-distance-top:0;mso-wrap-distance-right:9pt;mso-wrap-distance-bottom:0;mso-position-horizontal:center;mso-position-horizontal-relative:left-margin-area;mso-position-vertical:center;mso-position-vertical-relative:page;mso-width-percent:0;mso-height-percent:1050;mso-width-relative:page;mso-height-relative:page;v-text-anchor:top" o:gfxdata="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" o:allowincell="f" fillcolor="#eaf1dd [662]" strokecolor="#00b050">
                     <w10:wrap anchorx="margin" anchory="page"/>
                   </v:rect>
                 </w:pict>
@@ -660,7 +660,7 @@
           <w:r>
             <w:rPr>
               <w:noProof/>
-              <w:lang w:val="en-US"/>
+              <w:lang w:eastAsia="es-AR"/>
             </w:rPr>
             <mc:AlternateContent>
               <mc:Choice Requires="wps">
@@ -724,7 +724,7 @@
                                     <w:noProof/>
                                     <w:sz w:val="72"/>
                                     <w:szCs w:val="72"/>
-                                    <w:lang w:val="en-US"/>
+                                    <w:lang w:val="es-AR" w:eastAsia="es-AR"/>
                                   </w:rPr>
                                   <w:drawing>
                                     <wp:inline distT="0" distB="0" distL="0" distR="0" wp14:anchorId="58A02CDC" wp14:editId="13E5DF99">
@@ -805,7 +805,7 @@
                               <w:noProof/>
                               <w:sz w:val="72"/>
                               <w:szCs w:val="72"/>
-                              <w:lang w:val="en-US"/>
+                              <w:lang w:val="es-AR" w:eastAsia="es-AR"/>
                             </w:rPr>
                             <w:drawing>
                               <wp:inline distT="0" distB="0" distL="0" distR="0" wp14:anchorId="58A02CDC" wp14:editId="13E5DF99">
@@ -875,7 +875,7 @@
           <w:r>
             <w:rPr>
               <w:noProof/>
-              <w:lang w:val="en-US"/>
+              <w:lang w:eastAsia="es-AR"/>
             </w:rPr>
             <w:lastRenderedPageBreak/>
             <mc:AlternateContent>
@@ -939,7 +939,7 @@
               </mc:Choice>
               <mc:Fallback>
                 <w:pict>
-                  <v:rect w14:anchorId="15EAC4F3" id="Rectangle 17" o:spid="_x0000_s1026" style="position:absolute;margin-left:144.15pt;margin-top:0;width:195.35pt;height:844.9pt;z-index:-251643904;visibility:visible;mso-wrap-style:square;mso-width-percent:0;mso-height-percent:0;mso-wrap-distance-left:9pt;mso-wrap-distance-top:0;mso-wrap-distance-right:9pt;mso-wrap-distance-bottom:0;mso-position-horizontal:right;mso-position-horizontal-relative:page;mso-position-vertical:top;mso-position-vertical-relative:page;mso-width-percent:0;mso-height-percent:0;mso-width-relative:page;mso-height-relative:page;v-text-anchor:top" o:gfxdata="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" fillcolor="#92d050" strokecolor="#ffc000">
+                  <v:rect w14:anchorId="382EBFE3" id="Rectangle 17" o:spid="_x0000_s1026" style="position:absolute;margin-left:144.15pt;margin-top:0;width:195.35pt;height:844.9pt;z-index:-251643904;visibility:visible;mso-wrap-style:square;mso-width-percent:0;mso-height-percent:0;mso-wrap-distance-left:9pt;mso-wrap-distance-top:0;mso-wrap-distance-right:9pt;mso-wrap-distance-bottom:0;mso-position-horizontal:right;mso-position-horizontal-relative:page;mso-position-vertical:top;mso-position-vertical-relative:page;mso-width-percent:0;mso-height-percent:0;mso-width-relative:page;mso-height-relative:page;v-text-anchor:top" o:gfxdata="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" fillcolor="#92d050" strokecolor="#ffc000">
                     <w10:wrap type="square" anchorx="page" anchory="page"/>
                   </v:rect>
                 </w:pict>
@@ -949,7 +949,7 @@
           <w:r>
             <w:rPr>
               <w:noProof/>
-              <w:lang w:val="en-US"/>
+              <w:lang w:eastAsia="es-AR"/>
             </w:rPr>
             <mc:AlternateContent>
               <mc:Choice Requires="wps">
@@ -1109,7 +1109,7 @@
       <w:sdtContent>
         <w:p>
           <w:pPr>
-            <w:pStyle w:val="TtuloTDC"/>
+            <w:pStyle w:val="TtulodeTDC"/>
             <w:tabs>
               <w:tab w:val="left" w:pos="5954"/>
             </w:tabs>
@@ -1125,7 +1125,7 @@
         </w:p>
         <w:p>
           <w:pPr>
-            <w:pStyle w:val="TtuloTDC"/>
+            <w:pStyle w:val="TtulodeTDC"/>
             <w:tabs>
               <w:tab w:val="left" w:pos="5954"/>
             </w:tabs>
@@ -1140,16 +1140,7 @@
               <w:rFonts w:asciiTheme="minorHAnsi" w:hAnsiTheme="minorHAnsi" w:cstheme="minorHAnsi"/>
               <w:color w:val="auto"/>
             </w:rPr>
-            <w:t>Tabla de conteni</w:t>
-          </w:r>
-          <w:bookmarkStart w:id="0" w:name="_GoBack"/>
-          <w:bookmarkEnd w:id="0"/>
-          <w:r>
-            <w:rPr>
-              <w:rFonts w:asciiTheme="minorHAnsi" w:hAnsiTheme="minorHAnsi" w:cstheme="minorHAnsi"/>
-              <w:color w:val="auto"/>
-            </w:rPr>
-            <w:t>do</w:t>
+            <w:t>Tabla de contenido</w:t>
           </w:r>
         </w:p>
         <w:p>
@@ -2226,19 +2217,19 @@
       <w:pPr>
         <w:pStyle w:val="PSI-Ttulo1"/>
       </w:pPr>
-      <w:bookmarkStart w:id="1" w:name="_Toc228449306"/>
-      <w:bookmarkStart w:id="2" w:name="_Toc234401294"/>
-      <w:bookmarkStart w:id="3" w:name="_Toc234647510"/>
-      <w:bookmarkStart w:id="4" w:name="_Toc234655066"/>
-      <w:bookmarkStart w:id="5" w:name="_Toc492086288"/>
+      <w:bookmarkStart w:id="0" w:name="_Toc228449306"/>
+      <w:bookmarkStart w:id="1" w:name="_Toc234401294"/>
+      <w:bookmarkStart w:id="2" w:name="_Toc234647510"/>
+      <w:bookmarkStart w:id="3" w:name="_Toc234655066"/>
+      <w:bookmarkStart w:id="4" w:name="_Toc492086288"/>
       <w:r>
         <w:t>Introducción</w:t>
       </w:r>
+      <w:bookmarkEnd w:id="0"/>
       <w:bookmarkEnd w:id="1"/>
       <w:bookmarkEnd w:id="2"/>
       <w:bookmarkEnd w:id="3"/>
       <w:bookmarkEnd w:id="4"/>
-      <w:bookmarkEnd w:id="5"/>
     </w:p>
     <w:p>
       <w:pPr>
@@ -2263,19 +2254,19 @@
       <w:pPr>
         <w:pStyle w:val="PSI-Ttulo1"/>
       </w:pPr>
-      <w:bookmarkStart w:id="6" w:name="_Toc228449307"/>
-      <w:bookmarkStart w:id="7" w:name="_Toc234401295"/>
-      <w:bookmarkStart w:id="8" w:name="_Toc234647511"/>
-      <w:bookmarkStart w:id="9" w:name="_Toc234655067"/>
-      <w:bookmarkStart w:id="10" w:name="_Toc492086289"/>
+      <w:bookmarkStart w:id="5" w:name="_Toc228449307"/>
+      <w:bookmarkStart w:id="6" w:name="_Toc234401295"/>
+      <w:bookmarkStart w:id="7" w:name="_Toc234647511"/>
+      <w:bookmarkStart w:id="8" w:name="_Toc234655067"/>
+      <w:bookmarkStart w:id="9" w:name="_Toc492086289"/>
       <w:r>
         <w:t>Importancia del Proyecto</w:t>
       </w:r>
+      <w:bookmarkEnd w:id="5"/>
       <w:bookmarkEnd w:id="6"/>
       <w:bookmarkEnd w:id="7"/>
       <w:bookmarkEnd w:id="8"/>
       <w:bookmarkEnd w:id="9"/>
-      <w:bookmarkEnd w:id="10"/>
     </w:p>
     <w:p>
       <w:pPr>
@@ -2309,19 +2300,19 @@
       <w:pPr>
         <w:pStyle w:val="PSI-Ttulo1"/>
       </w:pPr>
-      <w:bookmarkStart w:id="11" w:name="_Toc228449317"/>
-      <w:bookmarkStart w:id="12" w:name="_Toc234401296"/>
-      <w:bookmarkStart w:id="13" w:name="_Toc234647512"/>
-      <w:bookmarkStart w:id="14" w:name="_Toc234655068"/>
-      <w:bookmarkStart w:id="15" w:name="_Toc492086290"/>
+      <w:bookmarkStart w:id="10" w:name="_Toc228449317"/>
+      <w:bookmarkStart w:id="11" w:name="_Toc234401296"/>
+      <w:bookmarkStart w:id="12" w:name="_Toc234647512"/>
+      <w:bookmarkStart w:id="13" w:name="_Toc234655068"/>
+      <w:bookmarkStart w:id="14" w:name="_Toc492086290"/>
       <w:r>
         <w:t>Objetivos del Modelado de Negocio</w:t>
       </w:r>
+      <w:bookmarkEnd w:id="10"/>
       <w:bookmarkEnd w:id="11"/>
       <w:bookmarkEnd w:id="12"/>
       <w:bookmarkEnd w:id="13"/>
       <w:bookmarkEnd w:id="14"/>
-      <w:bookmarkEnd w:id="15"/>
     </w:p>
     <w:p>
       <w:pPr>
@@ -2349,20 +2340,20 @@
       <w:pPr>
         <w:pStyle w:val="GVR-Titulo1"/>
       </w:pPr>
-      <w:bookmarkStart w:id="16" w:name="_Toc228449308"/>
-      <w:bookmarkStart w:id="17" w:name="_Toc234401297"/>
-      <w:bookmarkStart w:id="18" w:name="_Toc234647513"/>
-      <w:bookmarkStart w:id="19" w:name="_Toc234655069"/>
-      <w:bookmarkStart w:id="20" w:name="_Toc492086291"/>
+      <w:bookmarkStart w:id="15" w:name="_Toc228449308"/>
+      <w:bookmarkStart w:id="16" w:name="_Toc234401297"/>
+      <w:bookmarkStart w:id="17" w:name="_Toc234647513"/>
+      <w:bookmarkStart w:id="18" w:name="_Toc234655069"/>
+      <w:bookmarkStart w:id="19" w:name="_Toc492086291"/>
       <w:r>
         <w:lastRenderedPageBreak/>
         <w:t>Dominio del Negocio</w:t>
       </w:r>
+      <w:bookmarkEnd w:id="15"/>
       <w:bookmarkEnd w:id="16"/>
       <w:bookmarkEnd w:id="17"/>
       <w:bookmarkEnd w:id="18"/>
       <w:bookmarkEnd w:id="19"/>
-      <w:bookmarkEnd w:id="20"/>
     </w:p>
     <w:p>
       <w:pPr>
@@ -2376,19 +2367,19 @@
       <w:pPr>
         <w:pStyle w:val="GVR-Titulo1"/>
       </w:pPr>
-      <w:bookmarkStart w:id="21" w:name="_Toc228449309"/>
-      <w:bookmarkStart w:id="22" w:name="_Toc234401298"/>
-      <w:bookmarkStart w:id="23" w:name="_Toc234647514"/>
-      <w:bookmarkStart w:id="24" w:name="_Toc234655070"/>
-      <w:bookmarkStart w:id="25" w:name="_Toc492086292"/>
+      <w:bookmarkStart w:id="20" w:name="_Toc228449309"/>
+      <w:bookmarkStart w:id="21" w:name="_Toc234401298"/>
+      <w:bookmarkStart w:id="22" w:name="_Toc234647514"/>
+      <w:bookmarkStart w:id="23" w:name="_Toc234655070"/>
+      <w:bookmarkStart w:id="24" w:name="_Toc492086292"/>
       <w:r>
         <w:t>Descripción de los Involucrados</w:t>
       </w:r>
+      <w:bookmarkEnd w:id="20"/>
       <w:bookmarkEnd w:id="21"/>
       <w:bookmarkEnd w:id="22"/>
       <w:bookmarkEnd w:id="23"/>
       <w:bookmarkEnd w:id="24"/>
-      <w:bookmarkEnd w:id="25"/>
     </w:p>
     <w:p>
       <w:pPr>
@@ -2402,19 +2393,19 @@
       <w:pPr>
         <w:pStyle w:val="PSI-Ttulo2"/>
       </w:pPr>
-      <w:bookmarkStart w:id="26" w:name="_Toc228449310"/>
-      <w:bookmarkStart w:id="27" w:name="_Toc234401299"/>
-      <w:bookmarkStart w:id="28" w:name="_Toc234647515"/>
-      <w:bookmarkStart w:id="29" w:name="_Toc234655071"/>
-      <w:bookmarkStart w:id="30" w:name="_Toc492086293"/>
+      <w:bookmarkStart w:id="25" w:name="_Toc228449310"/>
+      <w:bookmarkStart w:id="26" w:name="_Toc234401299"/>
+      <w:bookmarkStart w:id="27" w:name="_Toc234647515"/>
+      <w:bookmarkStart w:id="28" w:name="_Toc234655071"/>
+      <w:bookmarkStart w:id="29" w:name="_Toc492086293"/>
       <w:r>
         <w:t>Perfiles de los involucrados</w:t>
       </w:r>
+      <w:bookmarkEnd w:id="25"/>
       <w:bookmarkEnd w:id="26"/>
       <w:bookmarkEnd w:id="27"/>
       <w:bookmarkEnd w:id="28"/>
       <w:bookmarkEnd w:id="29"/>
-      <w:bookmarkEnd w:id="30"/>
     </w:p>
     <w:p>
       <w:pPr>
@@ -3498,37 +3489,37 @@
       <w:pPr>
         <w:pStyle w:val="PSI-Ttulo1"/>
       </w:pPr>
-      <w:bookmarkStart w:id="31" w:name="_Toc228449311"/>
-      <w:bookmarkStart w:id="32" w:name="_Toc234401300"/>
-      <w:bookmarkStart w:id="33" w:name="_Toc234647516"/>
-      <w:bookmarkStart w:id="34" w:name="_Toc234655072"/>
-      <w:bookmarkStart w:id="35" w:name="_Toc492086294"/>
+      <w:bookmarkStart w:id="30" w:name="_Toc228449311"/>
+      <w:bookmarkStart w:id="31" w:name="_Toc234401300"/>
+      <w:bookmarkStart w:id="32" w:name="_Toc234647516"/>
+      <w:bookmarkStart w:id="33" w:name="_Toc234655072"/>
+      <w:bookmarkStart w:id="34" w:name="_Toc492086294"/>
       <w:r>
         <w:t>Factores Internos</w:t>
       </w:r>
+      <w:bookmarkEnd w:id="30"/>
       <w:bookmarkEnd w:id="31"/>
       <w:bookmarkEnd w:id="32"/>
       <w:bookmarkEnd w:id="33"/>
       <w:bookmarkEnd w:id="34"/>
-      <w:bookmarkEnd w:id="35"/>
     </w:p>
     <w:p>
       <w:pPr>
         <w:pStyle w:val="PSI-Ttulo2"/>
       </w:pPr>
-      <w:bookmarkStart w:id="36" w:name="_Toc228449312"/>
-      <w:bookmarkStart w:id="37" w:name="_Toc234401301"/>
-      <w:bookmarkStart w:id="38" w:name="_Toc234647517"/>
-      <w:bookmarkStart w:id="39" w:name="_Toc234655073"/>
-      <w:bookmarkStart w:id="40" w:name="_Toc492086295"/>
+      <w:bookmarkStart w:id="35" w:name="_Toc228449312"/>
+      <w:bookmarkStart w:id="36" w:name="_Toc234401301"/>
+      <w:bookmarkStart w:id="37" w:name="_Toc234647517"/>
+      <w:bookmarkStart w:id="38" w:name="_Toc234655073"/>
+      <w:bookmarkStart w:id="39" w:name="_Toc492086295"/>
       <w:r>
         <w:t>Descripción de Procesos</w:t>
       </w:r>
+      <w:bookmarkEnd w:id="35"/>
       <w:bookmarkEnd w:id="36"/>
       <w:bookmarkEnd w:id="37"/>
       <w:bookmarkEnd w:id="38"/>
       <w:bookmarkEnd w:id="39"/>
-      <w:bookmarkEnd w:id="40"/>
     </w:p>
     <w:p>
       <w:pPr>
@@ -3652,17 +3643,17 @@
       <w:pPr>
         <w:pStyle w:val="PSI-Ttulo2"/>
       </w:pPr>
-      <w:bookmarkStart w:id="41" w:name="_Toc234401302"/>
-      <w:bookmarkStart w:id="42" w:name="_Toc234647518"/>
-      <w:bookmarkStart w:id="43" w:name="_Toc234655074"/>
-      <w:bookmarkStart w:id="44" w:name="_Toc492086296"/>
+      <w:bookmarkStart w:id="40" w:name="_Toc234401302"/>
+      <w:bookmarkStart w:id="41" w:name="_Toc234647518"/>
+      <w:bookmarkStart w:id="42" w:name="_Toc234655074"/>
+      <w:bookmarkStart w:id="43" w:name="_Toc492086296"/>
       <w:r>
         <w:t>Descripción del entorno de trabajo</w:t>
       </w:r>
+      <w:bookmarkEnd w:id="40"/>
       <w:bookmarkEnd w:id="41"/>
       <w:bookmarkEnd w:id="42"/>
       <w:bookmarkEnd w:id="43"/>
-      <w:bookmarkEnd w:id="44"/>
     </w:p>
     <w:p>
       <w:pPr>
@@ -3702,20 +3693,20 @@
       <w:pPr>
         <w:pStyle w:val="PSI-Ttulo2"/>
       </w:pPr>
-      <w:bookmarkStart w:id="45" w:name="_Toc228449313"/>
-      <w:bookmarkStart w:id="46" w:name="_Toc234401303"/>
-      <w:bookmarkStart w:id="47" w:name="_Toc234647519"/>
-      <w:bookmarkStart w:id="48" w:name="_Toc234655075"/>
-      <w:bookmarkStart w:id="49" w:name="_Toc492086297"/>
+      <w:bookmarkStart w:id="44" w:name="_Toc228449313"/>
+      <w:bookmarkStart w:id="45" w:name="_Toc234401303"/>
+      <w:bookmarkStart w:id="46" w:name="_Toc234647519"/>
+      <w:bookmarkStart w:id="47" w:name="_Toc234655075"/>
+      <w:bookmarkStart w:id="48" w:name="_Toc492086297"/>
       <w:r>
         <w:lastRenderedPageBreak/>
         <w:t>Herramientas de Apoyo</w:t>
       </w:r>
+      <w:bookmarkEnd w:id="44"/>
       <w:bookmarkEnd w:id="45"/>
       <w:bookmarkEnd w:id="46"/>
       <w:bookmarkEnd w:id="47"/>
       <w:bookmarkEnd w:id="48"/>
-      <w:bookmarkEnd w:id="49"/>
     </w:p>
     <w:p>
       <w:pPr>
@@ -3851,37 +3842,37 @@
       <w:pPr>
         <w:pStyle w:val="PSI-Ttulo1"/>
       </w:pPr>
-      <w:bookmarkStart w:id="50" w:name="_Toc228449314"/>
-      <w:bookmarkStart w:id="51" w:name="_Toc234401304"/>
-      <w:bookmarkStart w:id="52" w:name="_Toc234647520"/>
-      <w:bookmarkStart w:id="53" w:name="_Toc234655076"/>
-      <w:bookmarkStart w:id="54" w:name="_Toc492086298"/>
+      <w:bookmarkStart w:id="49" w:name="_Toc228449314"/>
+      <w:bookmarkStart w:id="50" w:name="_Toc234401304"/>
+      <w:bookmarkStart w:id="51" w:name="_Toc234647520"/>
+      <w:bookmarkStart w:id="52" w:name="_Toc234655076"/>
+      <w:bookmarkStart w:id="53" w:name="_Toc492086298"/>
       <w:r>
         <w:t>Diagramas asociados</w:t>
       </w:r>
+      <w:bookmarkEnd w:id="49"/>
       <w:bookmarkEnd w:id="50"/>
       <w:bookmarkEnd w:id="51"/>
       <w:bookmarkEnd w:id="52"/>
       <w:bookmarkEnd w:id="53"/>
-      <w:bookmarkEnd w:id="54"/>
     </w:p>
     <w:p>
       <w:pPr>
         <w:pStyle w:val="PSI-Ttulo2"/>
       </w:pPr>
-      <w:bookmarkStart w:id="55" w:name="_Toc228449315"/>
-      <w:bookmarkStart w:id="56" w:name="_Toc234401305"/>
-      <w:bookmarkStart w:id="57" w:name="_Toc234647521"/>
-      <w:bookmarkStart w:id="58" w:name="_Toc234655077"/>
-      <w:bookmarkStart w:id="59" w:name="_Toc492086299"/>
+      <w:bookmarkStart w:id="54" w:name="_Toc228449315"/>
+      <w:bookmarkStart w:id="55" w:name="_Toc234401305"/>
+      <w:bookmarkStart w:id="56" w:name="_Toc234647521"/>
+      <w:bookmarkStart w:id="57" w:name="_Toc234655077"/>
+      <w:bookmarkStart w:id="58" w:name="_Toc492086299"/>
       <w:r>
         <w:t>Modelo de Dominio</w:t>
       </w:r>
+      <w:bookmarkEnd w:id="54"/>
       <w:bookmarkEnd w:id="55"/>
       <w:bookmarkEnd w:id="56"/>
       <w:bookmarkEnd w:id="57"/>
       <w:bookmarkEnd w:id="58"/>
-      <w:bookmarkEnd w:id="59"/>
     </w:p>
     <w:p>
       <w:pPr>
@@ -3890,19 +3881,19 @@
           <w:lang w:val="es-AR"/>
         </w:rPr>
       </w:pPr>
-      <w:bookmarkStart w:id="60" w:name="_Toc228449316"/>
-      <w:bookmarkStart w:id="61" w:name="_Toc234401306"/>
+      <w:bookmarkStart w:id="59" w:name="_Toc228449316"/>
+      <w:bookmarkStart w:id="60" w:name="_Toc234401306"/>
       <w:r>
         <w:rPr>
           <w:rFonts w:cstheme="minorHAnsi"/>
           <w:noProof/>
-          <w:lang w:val="en-US"/>
+          <w:lang w:val="es-AR" w:eastAsia="es-AR"/>
         </w:rPr>
         <w:drawing>
-          <wp:inline distT="0" distB="0" distL="0" distR="0" wp14:anchorId="07DD5FC3" wp14:editId="52AF5ED5">
-            <wp:extent cx="4723130" cy="3601720"/>
-            <wp:effectExtent l="0" t="0" r="1270" b="0"/>
-            <wp:docPr id="15" name="Imagen 15" descr="D:\Mis Documentos\Dropbox\ldsoft\modeladoNegocio\ModeloDominio.jpg"/>
+          <wp:inline distT="0" distB="0" distL="0" distR="0" wp14:anchorId="13B08253" wp14:editId="7584777A">
+            <wp:extent cx="5010785" cy="3884295"/>
+            <wp:effectExtent l="0" t="0" r="0" b="1905"/>
+            <wp:docPr id="13" name="Imagen 13" descr="D:\Mis Documentos\Dropbox\ldsoft\modeladoNegocio\ModeloDominio.jpg"/>
             <wp:cNvGraphicFramePr>
               <a:graphicFrameLocks xmlns:a="http://schemas.openxmlformats.org/drawingml/2006/main" noChangeAspect="1"/>
             </wp:cNvGraphicFramePr>
@@ -3931,7 +3922,7 @@
                   <pic:spPr bwMode="auto">
                     <a:xfrm>
                       <a:off x="0" y="0"/>
-                      <a:ext cx="4723130" cy="3601720"/>
+                      <a:ext cx="5010785" cy="3884295"/>
                     </a:xfrm>
                     <a:prstGeom prst="rect">
                       <a:avLst/>
@@ -3950,105 +3941,30 @@
     </w:p>
     <w:p>
       <w:pPr>
-        <w:pStyle w:val="PSI-Ttulo2"/>
-      </w:pPr>
-      <w:bookmarkStart w:id="62" w:name="_Toc492086300"/>
-      <w:r>
-        <w:lastRenderedPageBreak/>
-        <w:t xml:space="preserve">Modelo </w:t>
-      </w:r>
-      <w:r>
-        <w:t xml:space="preserve">de Caso de Uso </w:t>
-      </w:r>
-      <w:r>
-        <w:t>de</w:t>
-      </w:r>
-      <w:r>
-        <w:t>l</w:t>
-      </w:r>
-      <w:r>
-        <w:t xml:space="preserve"> Dominio</w:t>
-      </w:r>
-      <w:bookmarkEnd w:id="62"/>
-    </w:p>
-    <w:p>
-      <w:pPr>
+        <w:ind w:left="0" w:firstLine="0"/>
         <w:rPr>
           <w:rFonts w:cstheme="minorHAnsi"/>
           <w:lang w:val="es-AR"/>
         </w:rPr>
       </w:pPr>
-      <w:r>
-        <w:rPr>
-          <w:rFonts w:cstheme="minorHAnsi"/>
-          <w:noProof/>
-          <w:lang w:val="en-US"/>
-        </w:rPr>
-        <w:drawing>
-          <wp:inline distT="0" distB="0" distL="0" distR="0" wp14:anchorId="2CD5E48D" wp14:editId="24ADC087">
-            <wp:extent cx="5398770" cy="2950210"/>
-            <wp:effectExtent l="0" t="0" r="0" b="2540"/>
-            <wp:docPr id="12" name="Imagen 12" descr="D:\Mis Documentos\Dropbox\ldsoft\modeladoNegocio\Diagrama de Casos de Uso - Modelo Negocio.jpg"/>
-            <wp:cNvGraphicFramePr>
-              <a:graphicFrameLocks xmlns:a="http://schemas.openxmlformats.org/drawingml/2006/main" noChangeAspect="1"/>
-            </wp:cNvGraphicFramePr>
-            <a:graphic xmlns:a="http://schemas.openxmlformats.org/drawingml/2006/main">
-              <a:graphicData uri="http://schemas.openxmlformats.org/drawingml/2006/picture">
-                <pic:pic xmlns:pic="http://schemas.openxmlformats.org/drawingml/2006/picture">
-                  <pic:nvPicPr>
-                    <pic:cNvPr id="0" name="Picture 1" descr="D:\Mis Documentos\Dropbox\ldsoft\modeladoNegocio\Diagrama de Casos de Uso - Modelo Negocio.jpg"/>
-                    <pic:cNvPicPr>
-                      <a:picLocks noChangeAspect="1" noChangeArrowheads="1"/>
-                    </pic:cNvPicPr>
-                  </pic:nvPicPr>
-                  <pic:blipFill>
-                    <a:blip r:embed="rId12">
-                      <a:extLst>
-                        <a:ext uri="{28A0092B-C50C-407E-A947-70E740481C1C}">
-                          <a14:useLocalDpi xmlns:a14="http://schemas.microsoft.com/office/drawing/2010/main" val="0"/>
-                        </a:ext>
-                      </a:extLst>
-                    </a:blip>
-                    <a:srcRect/>
-                    <a:stretch>
-                      <a:fillRect/>
-                    </a:stretch>
-                  </pic:blipFill>
-                  <pic:spPr bwMode="auto">
-                    <a:xfrm>
-                      <a:off x="0" y="0"/>
-                      <a:ext cx="5398770" cy="2950210"/>
-                    </a:xfrm>
-                    <a:prstGeom prst="rect">
-                      <a:avLst/>
-                    </a:prstGeom>
-                    <a:noFill/>
-                    <a:ln>
-                      <a:noFill/>
-                    </a:ln>
-                  </pic:spPr>
-                </pic:pic>
-              </a:graphicData>
-            </a:graphic>
-          </wp:inline>
-        </w:drawing>
-      </w:r>
+      <w:bookmarkStart w:id="61" w:name="_GoBack"/>
+      <w:bookmarkEnd w:id="61"/>
     </w:p>
     <w:p>
       <w:pPr>
         <w:pStyle w:val="PSI-Ttulo1"/>
       </w:pPr>
-      <w:bookmarkStart w:id="63" w:name="_Toc234647522"/>
-      <w:bookmarkStart w:id="64" w:name="_Toc234655078"/>
-      <w:bookmarkStart w:id="65" w:name="_Toc492086301"/>
+      <w:bookmarkStart w:id="62" w:name="_Toc234647522"/>
+      <w:bookmarkStart w:id="63" w:name="_Toc234655078"/>
+      <w:bookmarkStart w:id="64" w:name="_Toc492086301"/>
       <w:r>
         <w:t>Contexto</w:t>
       </w:r>
+      <w:bookmarkEnd w:id="59"/>
       <w:bookmarkEnd w:id="60"/>
-      <w:bookmarkEnd w:id="61"/>
+      <w:bookmarkEnd w:id="62"/>
       <w:bookmarkEnd w:id="63"/>
       <w:bookmarkEnd w:id="64"/>
-      <w:bookmarkEnd w:id="65"/>
     </w:p>
     <w:p>
       <w:pPr>
@@ -4075,8 +3991,8 @@
       </w:r>
     </w:p>
     <w:sectPr>
-      <w:headerReference w:type="default" r:id="rId13"/>
-      <w:footerReference w:type="default" r:id="rId14"/>
+      <w:headerReference w:type="default" r:id="rId12"/>
+      <w:footerReference w:type="default" r:id="rId13"/>
       <w:pgSz w:w="11906" w:h="16838"/>
       <w:pgMar w:top="1843" w:right="1701" w:bottom="1417" w:left="1701" w:header="567" w:footer="572" w:gutter="0"/>
       <w:cols w:space="708"/>
@@ -4088,7 +4004,7 @@
 </file>
 
 <file path=word/endnotes.xml><?xml version="1.0" encoding="utf-8"?>
-<w:endnotes xmlns:wpc="http://schemas.microsoft.com/office/word/2010/wordprocessingCanvas" xmlns:cx="http://schemas.microsoft.com/office/drawing/2014/chartex" xmlns:mc="http://schemas.openxmlformats.org/markup-compatibility/2006" xmlns:o="urn:schemas-microsoft-com:office:office" xmlns:r="http://schemas.openxmlformats.org/officeDocument/2006/relationships" xmlns:m="http://schemas.openxmlformats.org/officeDocument/2006/math" xmlns:v="urn:schemas-microsoft-com:vml" xmlns:wp14="http://schemas.microsoft.com/office/word/2010/wordprocessingDrawing" xmlns:wp="http://schemas.openxmlformats.org/drawingml/2006/wordprocessingDrawing" xmlns:w10="urn:schemas-microsoft-com:office:word" xmlns:w="http://schemas.openxmlformats.org/wordprocessingml/2006/main" xmlns:w14="http://schemas.microsoft.com/office/word/2010/wordml" xmlns:w15="http://schemas.microsoft.com/office/word/2012/wordml" xmlns:w16se="http://schemas.microsoft.com/office/word/2015/wordml/symex" xmlns:wpg="http://schemas.microsoft.com/office/word/2010/wordprocessingGroup" xmlns:wpi="http://schemas.microsoft.com/office/word/2010/wordprocessingInk" xmlns:wne="http://schemas.microsoft.com/office/word/2006/wordml" xmlns:wps="http://schemas.microsoft.com/office/word/2010/wordprocessingShape" mc:Ignorable="w14 w15 w16se wp14">
+<w:endnotes xmlns:wpc="http://schemas.microsoft.com/office/word/2010/wordprocessingCanvas" xmlns:mc="http://schemas.openxmlformats.org/markup-compatibility/2006" xmlns:o="urn:schemas-microsoft-com:office:office" xmlns:r="http://schemas.openxmlformats.org/officeDocument/2006/relationships" xmlns:m="http://schemas.openxmlformats.org/officeDocument/2006/math" xmlns:v="urn:schemas-microsoft-com:vml" xmlns:wp14="http://schemas.microsoft.com/office/word/2010/wordprocessingDrawing" xmlns:wp="http://schemas.openxmlformats.org/drawingml/2006/wordprocessingDrawing" xmlns:w10="urn:schemas-microsoft-com:office:word" xmlns:w="http://schemas.openxmlformats.org/wordprocessingml/2006/main" xmlns:w14="http://schemas.microsoft.com/office/word/2010/wordml" xmlns:w15="http://schemas.microsoft.com/office/word/2012/wordml" xmlns:wpg="http://schemas.microsoft.com/office/word/2010/wordprocessingGroup" xmlns:wpi="http://schemas.microsoft.com/office/word/2010/wordprocessingInk" xmlns:wne="http://schemas.microsoft.com/office/word/2006/wordml" xmlns:wps="http://schemas.microsoft.com/office/word/2010/wordprocessingShape" mc:Ignorable="w14 w15 wp14">
   <w:endnote w:type="separator" w:id="-1">
     <w:p>
       <w:pPr>
@@ -4115,7 +4031,7 @@
 </file>
 
 <file path=word/footer1.xml><?xml version="1.0" encoding="utf-8"?>
-<w:ftr xmlns:wpc="http://schemas.microsoft.com/office/word/2010/wordprocessingCanvas" xmlns:cx="http://schemas.microsoft.com/office/drawing/2014/chartex" xmlns:mc="http://schemas.openxmlformats.org/markup-compatibility/2006" xmlns:o="urn:schemas-microsoft-com:office:office" xmlns:r="http://schemas.openxmlformats.org/officeDocument/2006/relationships" xmlns:m="http://schemas.openxmlformats.org/officeDocument/2006/math" xmlns:v="urn:schemas-microsoft-com:vml" xmlns:wp14="http://schemas.microsoft.com/office/word/2010/wordprocessingDrawing" xmlns:wp="http://schemas.openxmlformats.org/drawingml/2006/wordprocessingDrawing" xmlns:w10="urn:schemas-microsoft-com:office:word" xmlns:w="http://schemas.openxmlformats.org/wordprocessingml/2006/main" xmlns:w14="http://schemas.microsoft.com/office/word/2010/wordml" xmlns:w15="http://schemas.microsoft.com/office/word/2012/wordml" xmlns:w16se="http://schemas.microsoft.com/office/word/2015/wordml/symex" xmlns:wpg="http://schemas.microsoft.com/office/word/2010/wordprocessingGroup" xmlns:wpi="http://schemas.microsoft.com/office/word/2010/wordprocessingInk" xmlns:wne="http://schemas.microsoft.com/office/word/2006/wordml" xmlns:wps="http://schemas.microsoft.com/office/word/2010/wordprocessingShape" mc:Ignorable="w14 w15 w16se wp14">
+<w:ftr xmlns:wpc="http://schemas.microsoft.com/office/word/2010/wordprocessingCanvas" xmlns:mc="http://schemas.openxmlformats.org/markup-compatibility/2006" xmlns:o="urn:schemas-microsoft-com:office:office" xmlns:r="http://schemas.openxmlformats.org/officeDocument/2006/relationships" xmlns:m="http://schemas.openxmlformats.org/officeDocument/2006/math" xmlns:v="urn:schemas-microsoft-com:vml" xmlns:wp14="http://schemas.microsoft.com/office/word/2010/wordprocessingDrawing" xmlns:wp="http://schemas.openxmlformats.org/drawingml/2006/wordprocessingDrawing" xmlns:w10="urn:schemas-microsoft-com:office:word" xmlns:w="http://schemas.openxmlformats.org/wordprocessingml/2006/main" xmlns:w14="http://schemas.microsoft.com/office/word/2010/wordml" xmlns:w15="http://schemas.microsoft.com/office/word/2012/wordml" xmlns:wpg="http://schemas.microsoft.com/office/word/2010/wordprocessingGroup" xmlns:wpi="http://schemas.microsoft.com/office/word/2010/wordprocessingInk" xmlns:wne="http://schemas.microsoft.com/office/word/2006/wordml" xmlns:wps="http://schemas.microsoft.com/office/word/2010/wordprocessingShape" mc:Ignorable="w14 w15 wp14">
   <w:p>
     <w:pPr>
       <w:pStyle w:val="Piedepgina"/>
@@ -4123,7 +4039,7 @@
     <w:r>
       <w:rPr>
         <w:noProof/>
-        <w:lang w:val="en-US"/>
+        <w:lang w:val="es-AR" w:eastAsia="es-AR"/>
       </w:rPr>
       <mc:AlternateContent>
         <mc:Choice Requires="wps">
@@ -4184,7 +4100,7 @@
                           <w:r>
                             <w:rPr>
                               <w:noProof/>
-                              <w:lang w:val="en-US"/>
+                              <w:lang w:val="es-AR" w:eastAsia="es-AR"/>
                             </w:rPr>
                             <w:drawing>
                               <wp:inline distT="0" distB="0" distL="0" distR="0" wp14:anchorId="09967595" wp14:editId="6C2991E5">
@@ -4266,7 +4182,7 @@
                     <w:r>
                       <w:rPr>
                         <w:noProof/>
-                        <w:lang w:val="en-US"/>
+                        <w:lang w:val="es-AR" w:eastAsia="es-AR"/>
                       </w:rPr>
                       <w:drawing>
                         <wp:inline distT="0" distB="0" distL="0" distR="0" wp14:anchorId="09967595" wp14:editId="6C2991E5">
@@ -4330,7 +4246,7 @@
 </file>
 
 <file path=word/footnotes.xml><?xml version="1.0" encoding="utf-8"?>
-<w:footnotes xmlns:wpc="http://schemas.microsoft.com/office/word/2010/wordprocessingCanvas" xmlns:cx="http://schemas.microsoft.com/office/drawing/2014/chartex" xmlns:mc="http://schemas.openxmlformats.org/markup-compatibility/2006" xmlns:o="urn:schemas-microsoft-com:office:office" xmlns:r="http://schemas.openxmlformats.org/officeDocument/2006/relationships" xmlns:m="http://schemas.openxmlformats.org/officeDocument/2006/math" xmlns:v="urn:schemas-microsoft-com:vml" xmlns:wp14="http://schemas.microsoft.com/office/word/2010/wordprocessingDrawing" xmlns:wp="http://schemas.openxmlformats.org/drawingml/2006/wordprocessingDrawing" xmlns:w10="urn:schemas-microsoft-com:office:word" xmlns:w="http://schemas.openxmlformats.org/wordprocessingml/2006/main" xmlns:w14="http://schemas.microsoft.com/office/word/2010/wordml" xmlns:w15="http://schemas.microsoft.com/office/word/2012/wordml" xmlns:w16se="http://schemas.microsoft.com/office/word/2015/wordml/symex" xmlns:wpg="http://schemas.microsoft.com/office/word/2010/wordprocessingGroup" xmlns:wpi="http://schemas.microsoft.com/office/word/2010/wordprocessingInk" xmlns:wne="http://schemas.microsoft.com/office/word/2006/wordml" xmlns:wps="http://schemas.microsoft.com/office/word/2010/wordprocessingShape" mc:Ignorable="w14 w15 w16se wp14">
+<w:footnotes xmlns:wpc="http://schemas.microsoft.com/office/word/2010/wordprocessingCanvas" xmlns:mc="http://schemas.openxmlformats.org/markup-compatibility/2006" xmlns:o="urn:schemas-microsoft-com:office:office" xmlns:r="http://schemas.openxmlformats.org/officeDocument/2006/relationships" xmlns:m="http://schemas.openxmlformats.org/officeDocument/2006/math" xmlns:v="urn:schemas-microsoft-com:vml" xmlns:wp14="http://schemas.microsoft.com/office/word/2010/wordprocessingDrawing" xmlns:wp="http://schemas.openxmlformats.org/drawingml/2006/wordprocessingDrawing" xmlns:w10="urn:schemas-microsoft-com:office:word" xmlns:w="http://schemas.openxmlformats.org/wordprocessingml/2006/main" xmlns:w14="http://schemas.microsoft.com/office/word/2010/wordml" xmlns:w15="http://schemas.microsoft.com/office/word/2012/wordml" xmlns:wpg="http://schemas.microsoft.com/office/word/2010/wordprocessingGroup" xmlns:wpi="http://schemas.microsoft.com/office/word/2010/wordprocessingInk" xmlns:wne="http://schemas.microsoft.com/office/word/2006/wordml" xmlns:wps="http://schemas.microsoft.com/office/word/2010/wordprocessingShape" mc:Ignorable="w14 w15 wp14">
   <w:footnote w:type="separator" w:id="-1">
     <w:p>
       <w:pPr>
@@ -4357,7 +4273,7 @@
 </file>
 
 <file path=word/header1.xml><?xml version="1.0" encoding="utf-8"?>
-<w:hdr xmlns:wpc="http://schemas.microsoft.com/office/word/2010/wordprocessingCanvas" xmlns:cx="http://schemas.microsoft.com/office/drawing/2014/chartex" xmlns:mc="http://schemas.openxmlformats.org/markup-compatibility/2006" xmlns:o="urn:schemas-microsoft-com:office:office" xmlns:r="http://schemas.openxmlformats.org/officeDocument/2006/relationships" xmlns:m="http://schemas.openxmlformats.org/officeDocument/2006/math" xmlns:v="urn:schemas-microsoft-com:vml" xmlns:wp14="http://schemas.microsoft.com/office/word/2010/wordprocessingDrawing" xmlns:wp="http://schemas.openxmlformats.org/drawingml/2006/wordprocessingDrawing" xmlns:w10="urn:schemas-microsoft-com:office:word" xmlns:w="http://schemas.openxmlformats.org/wordprocessingml/2006/main" xmlns:w14="http://schemas.microsoft.com/office/word/2010/wordml" xmlns:w15="http://schemas.microsoft.com/office/word/2012/wordml" xmlns:w16se="http://schemas.microsoft.com/office/word/2015/wordml/symex" xmlns:wpg="http://schemas.microsoft.com/office/word/2010/wordprocessingGroup" xmlns:wpi="http://schemas.microsoft.com/office/word/2010/wordprocessingInk" xmlns:wne="http://schemas.microsoft.com/office/word/2006/wordml" xmlns:wps="http://schemas.microsoft.com/office/word/2010/wordprocessingShape" mc:Ignorable="w14 w15 w16se wp14">
+<w:hdr xmlns:wpc="http://schemas.microsoft.com/office/word/2010/wordprocessingCanvas" xmlns:mc="http://schemas.openxmlformats.org/markup-compatibility/2006" xmlns:o="urn:schemas-microsoft-com:office:office" xmlns:r="http://schemas.openxmlformats.org/officeDocument/2006/relationships" xmlns:m="http://schemas.openxmlformats.org/officeDocument/2006/math" xmlns:v="urn:schemas-microsoft-com:vml" xmlns:wp14="http://schemas.microsoft.com/office/word/2010/wordprocessingDrawing" xmlns:wp="http://schemas.openxmlformats.org/drawingml/2006/wordprocessingDrawing" xmlns:w10="urn:schemas-microsoft-com:office:word" xmlns:w="http://schemas.openxmlformats.org/wordprocessingml/2006/main" xmlns:w14="http://schemas.microsoft.com/office/word/2010/wordml" xmlns:w15="http://schemas.microsoft.com/office/word/2012/wordml" xmlns:wpg="http://schemas.microsoft.com/office/word/2010/wordprocessingGroup" xmlns:wpi="http://schemas.microsoft.com/office/word/2010/wordprocessingInk" xmlns:wne="http://schemas.microsoft.com/office/word/2006/wordml" xmlns:wps="http://schemas.microsoft.com/office/word/2010/wordprocessingShape" mc:Ignorable="w14 w15 wp14">
   <w:p>
     <w:pPr>
       <w:pStyle w:val="Encabezado"/>
@@ -4375,7 +4291,7 @@
     <w:r>
       <w:rPr>
         <w:noProof/>
-        <w:lang w:val="en-US"/>
+        <w:lang w:val="es-AR" w:eastAsia="es-AR"/>
       </w:rPr>
       <mc:AlternateContent>
         <mc:Choice Requires="wps">
@@ -4439,7 +4355,7 @@
                               <w:noProof/>
                               <w:sz w:val="72"/>
                               <w:szCs w:val="72"/>
-                              <w:lang w:val="en-US"/>
+                              <w:lang w:val="es-AR" w:eastAsia="es-AR"/>
                             </w:rPr>
                             <w:drawing>
                               <wp:inline distT="0" distB="0" distL="0" distR="0" wp14:anchorId="64CD2AD5" wp14:editId="2DF12424">
@@ -4526,7 +4442,7 @@
                         <w:noProof/>
                         <w:sz w:val="72"/>
                         <w:szCs w:val="72"/>
-                        <w:lang w:val="en-US"/>
+                        <w:lang w:val="es-AR" w:eastAsia="es-AR"/>
                       </w:rPr>
                       <w:drawing>
                         <wp:inline distT="0" distB="0" distL="0" distR="0" wp14:anchorId="64CD2AD5" wp14:editId="2DF12424">
@@ -4597,8 +4513,8 @@
 </file>
 
 <file path=word/numbering.xml><?xml version="1.0" encoding="utf-8"?>
-<w:numbering xmlns:wpc="http://schemas.microsoft.com/office/word/2010/wordprocessingCanvas" xmlns:cx="http://schemas.microsoft.com/office/drawing/2014/chartex" xmlns:mc="http://schemas.openxmlformats.org/markup-compatibility/2006" xmlns:o="urn:schemas-microsoft-com:office:office" xmlns:r="http://schemas.openxmlformats.org/officeDocument/2006/relationships" xmlns:m="http://schemas.openxmlformats.org/officeDocument/2006/math" xmlns:v="urn:schemas-microsoft-com:vml" xmlns:wp14="http://schemas.microsoft.com/office/word/2010/wordprocessingDrawing" xmlns:wp="http://schemas.openxmlformats.org/drawingml/2006/wordprocessingDrawing" xmlns:w10="urn:schemas-microsoft-com:office:word" xmlns:w="http://schemas.openxmlformats.org/wordprocessingml/2006/main" xmlns:w14="http://schemas.microsoft.com/office/word/2010/wordml" xmlns:w15="http://schemas.microsoft.com/office/word/2012/wordml" xmlns:w16se="http://schemas.microsoft.com/office/word/2015/wordml/symex" xmlns:wpg="http://schemas.microsoft.com/office/word/2010/wordprocessingGroup" xmlns:wpi="http://schemas.microsoft.com/office/word/2010/wordprocessingInk" xmlns:wne="http://schemas.microsoft.com/office/word/2006/wordml" xmlns:wps="http://schemas.microsoft.com/office/word/2010/wordprocessingShape" mc:Ignorable="w14 w15 w16se wp14">
-  <w:abstractNum w:abstractNumId="0" w15:restartNumberingAfterBreak="0">
+<w:numbering xmlns:wpc="http://schemas.microsoft.com/office/word/2010/wordprocessingCanvas" xmlns:mc="http://schemas.openxmlformats.org/markup-compatibility/2006" xmlns:o="urn:schemas-microsoft-com:office:office" xmlns:r="http://schemas.openxmlformats.org/officeDocument/2006/relationships" xmlns:m="http://schemas.openxmlformats.org/officeDocument/2006/math" xmlns:v="urn:schemas-microsoft-com:vml" xmlns:wp14="http://schemas.microsoft.com/office/word/2010/wordprocessingDrawing" xmlns:wp="http://schemas.openxmlformats.org/drawingml/2006/wordprocessingDrawing" xmlns:w10="urn:schemas-microsoft-com:office:word" xmlns:w="http://schemas.openxmlformats.org/wordprocessingml/2006/main" xmlns:w14="http://schemas.microsoft.com/office/word/2010/wordml" xmlns:w15="http://schemas.microsoft.com/office/word/2012/wordml" xmlns:wpg="http://schemas.microsoft.com/office/word/2010/wordprocessingGroup" xmlns:wpi="http://schemas.microsoft.com/office/word/2010/wordprocessingInk" xmlns:wne="http://schemas.microsoft.com/office/word/2006/wordml" xmlns:wps="http://schemas.microsoft.com/office/word/2010/wordprocessingShape" mc:Ignorable="w14 w15 wp14">
+  <w:abstractNum w:abstractNumId="0">
     <w:nsid w:val="00000003"/>
     <w:multiLevelType w:val="multilevel"/>
     <w:tmpl w:val="00000003"/>
@@ -4756,7 +4672,7 @@
       </w:rPr>
     </w:lvl>
   </w:abstractNum>
-  <w:abstractNum w:abstractNumId="1" w15:restartNumberingAfterBreak="0">
+  <w:abstractNum w:abstractNumId="1">
     <w:nsid w:val="00000004"/>
     <w:multiLevelType w:val="multilevel"/>
     <w:tmpl w:val="796A7516"/>
@@ -4914,7 +4830,7 @@
       </w:rPr>
     </w:lvl>
   </w:abstractNum>
-  <w:abstractNum w:abstractNumId="2" w15:restartNumberingAfterBreak="0">
+  <w:abstractNum w:abstractNumId="2">
     <w:nsid w:val="00000005"/>
     <w:multiLevelType w:val="multilevel"/>
     <w:tmpl w:val="00000005"/>
@@ -5072,7 +4988,7 @@
       </w:rPr>
     </w:lvl>
   </w:abstractNum>
-  <w:abstractNum w:abstractNumId="3" w15:restartNumberingAfterBreak="0">
+  <w:abstractNum w:abstractNumId="3">
     <w:nsid w:val="00000006"/>
     <w:multiLevelType w:val="multilevel"/>
     <w:tmpl w:val="00000006"/>
@@ -5230,7 +5146,7 @@
       </w:rPr>
     </w:lvl>
   </w:abstractNum>
-  <w:abstractNum w:abstractNumId="4" w15:restartNumberingAfterBreak="0">
+  <w:abstractNum w:abstractNumId="4">
     <w:nsid w:val="11EC450D"/>
     <w:multiLevelType w:val="hybridMultilevel"/>
     <w:tmpl w:val="8D1847A2"/>
@@ -5343,7 +5259,7 @@
       </w:rPr>
     </w:lvl>
   </w:abstractNum>
-  <w:abstractNum w:abstractNumId="5" w15:restartNumberingAfterBreak="0">
+  <w:abstractNum w:abstractNumId="5">
     <w:nsid w:val="255F5799"/>
     <w:multiLevelType w:val="hybridMultilevel"/>
     <w:tmpl w:val="B8F40458"/>
@@ -5429,7 +5345,7 @@
       </w:pPr>
     </w:lvl>
   </w:abstractNum>
-  <w:abstractNum w:abstractNumId="6" w15:restartNumberingAfterBreak="0">
+  <w:abstractNum w:abstractNumId="6">
     <w:nsid w:val="36FA5422"/>
     <w:multiLevelType w:val="hybridMultilevel"/>
     <w:tmpl w:val="DE04DAEE"/>
@@ -5542,7 +5458,7 @@
       </w:rPr>
     </w:lvl>
   </w:abstractNum>
-  <w:abstractNum w:abstractNumId="7" w15:restartNumberingAfterBreak="0">
+  <w:abstractNum w:abstractNumId="7">
     <w:nsid w:val="487036EC"/>
     <w:multiLevelType w:val="hybridMultilevel"/>
     <w:tmpl w:val="BDFE724A"/>
@@ -5628,7 +5544,7 @@
       </w:pPr>
     </w:lvl>
   </w:abstractNum>
-  <w:abstractNum w:abstractNumId="8" w15:restartNumberingAfterBreak="0">
+  <w:abstractNum w:abstractNumId="8">
     <w:nsid w:val="52D90BB8"/>
     <w:multiLevelType w:val="hybridMultilevel"/>
     <w:tmpl w:val="1D2461DE"/>
@@ -5742,7 +5658,7 @@
       </w:rPr>
     </w:lvl>
   </w:abstractNum>
-  <w:abstractNum w:abstractNumId="9" w15:restartNumberingAfterBreak="0">
+  <w:abstractNum w:abstractNumId="9">
     <w:nsid w:val="708E589C"/>
     <w:multiLevelType w:val="multilevel"/>
     <w:tmpl w:val="381042DE"/>
@@ -5882,7 +5798,7 @@
       </w:rPr>
     </w:lvl>
   </w:abstractNum>
-  <w:abstractNum w:abstractNumId="10" w15:restartNumberingAfterBreak="0">
+  <w:abstractNum w:abstractNumId="10">
     <w:nsid w:val="7DD64906"/>
     <w:multiLevelType w:val="hybridMultilevel"/>
     <w:tmpl w:val="795E7434"/>
@@ -6039,7 +5955,7 @@
 </file>
 
 <file path=word/styles.xml><?xml version="1.0" encoding="utf-8"?>
-<w:styles xmlns:mc="http://schemas.openxmlformats.org/markup-compatibility/2006" xmlns:r="http://schemas.openxmlformats.org/officeDocument/2006/relationships" xmlns:w="http://schemas.openxmlformats.org/wordprocessingml/2006/main" xmlns:w14="http://schemas.microsoft.com/office/word/2010/wordml" xmlns:w15="http://schemas.microsoft.com/office/word/2012/wordml" xmlns:w16se="http://schemas.microsoft.com/office/word/2015/wordml/symex" mc:Ignorable="w14 w15 w16se">
+<w:styles xmlns:mc="http://schemas.openxmlformats.org/markup-compatibility/2006" xmlns:r="http://schemas.openxmlformats.org/officeDocument/2006/relationships" xmlns:w="http://schemas.openxmlformats.org/wordprocessingml/2006/main" xmlns:w14="http://schemas.microsoft.com/office/word/2010/wordml" xmlns:w15="http://schemas.microsoft.com/office/word/2012/wordml" mc:Ignorable="w14 w15">
   <w:docDefaults>
     <w:rPrDefault>
       <w:rPr>
@@ -6914,7 +6830,7 @@
       <w:u w:val="single"/>
     </w:rPr>
   </w:style>
-  <w:style w:type="paragraph" w:styleId="TtuloTDC">
+  <w:style w:type="paragraph" w:styleId="TtulodeTDC">
     <w:name w:val="TOC Heading"/>
     <w:basedOn w:val="Ttulo1"/>
     <w:next w:val="Normal"/>
@@ -7087,11 +7003,11 @@
     <w:qFormat/>
     <w:rsid w:val="005F60BA"/>
   </w:style>
-  <w:style w:type="paragraph" w:styleId="Ttulo">
+  <w:style w:type="paragraph" w:styleId="Puesto">
     <w:name w:val="Title"/>
     <w:basedOn w:val="Normal"/>
     <w:next w:val="Normal"/>
-    <w:link w:val="TtuloCar"/>
+    <w:link w:val="PuestoCar"/>
     <w:uiPriority w:val="10"/>
     <w:qFormat/>
     <w:rsid w:val="009A3173"/>
@@ -7111,10 +7027,10 @@
       <w:szCs w:val="52"/>
     </w:rPr>
   </w:style>
-  <w:style w:type="character" w:customStyle="1" w:styleId="TtuloCar">
-    <w:name w:val="Título Car"/>
+  <w:style w:type="character" w:customStyle="1" w:styleId="PuestoCar">
+    <w:name w:val="Puesto Car"/>
     <w:basedOn w:val="Fuentedeprrafopredeter"/>
-    <w:link w:val="Ttulo"/>
+    <w:link w:val="Puesto"/>
     <w:uiPriority w:val="10"/>
     <w:rsid w:val="009A3173"/>
     <w:rPr>
@@ -7128,7 +7044,7 @@
   </w:style>
   <w:style w:type="paragraph" w:customStyle="1" w:styleId="PSI-Ttulo">
     <w:name w:val="PSI - Título"/>
-    <w:basedOn w:val="Ttulo"/>
+    <w:basedOn w:val="Puesto"/>
     <w:autoRedefine/>
     <w:qFormat/>
     <w:rsid w:val="009A3173"/>
@@ -7190,6 +7106,7 @@
     <w:tblPr>
       <w:tblStyleRowBandSize w:val="1"/>
       <w:tblStyleColBandSize w:val="1"/>
+      <w:tblInd w:w="0" w:type="dxa"/>
       <w:tblBorders>
         <w:top w:val="single" w:sz="4" w:space="0" w:color="C2D69B" w:themeColor="accent3" w:themeTint="99"/>
         <w:left w:val="single" w:sz="4" w:space="0" w:color="C2D69B" w:themeColor="accent3" w:themeTint="99"/>
@@ -7198,6 +7115,12 @@
         <w:insideH w:val="single" w:sz="4" w:space="0" w:color="C2D69B" w:themeColor="accent3" w:themeTint="99"/>
         <w:insideV w:val="single" w:sz="4" w:space="0" w:color="C2D69B" w:themeColor="accent3" w:themeTint="99"/>
       </w:tblBorders>
+      <w:tblCellMar>
+        <w:top w:w="0" w:type="dxa"/>
+        <w:left w:w="108" w:type="dxa"/>
+        <w:bottom w:w="0" w:type="dxa"/>
+        <w:right w:w="108" w:type="dxa"/>
+      </w:tblCellMar>
     </w:tblPr>
     <w:tblStylePr w:type="firstRow">
       <w:rPr>
@@ -7326,6 +7249,13 @@
     <w:tblPr>
       <w:tblStyleRowBandSize w:val="1"/>
       <w:tblStyleColBandSize w:val="1"/>
+      <w:tblInd w:w="0" w:type="dxa"/>
+      <w:tblCellMar>
+        <w:top w:w="0" w:type="dxa"/>
+        <w:left w:w="108" w:type="dxa"/>
+        <w:bottom w:w="0" w:type="dxa"/>
+        <w:right w:w="108" w:type="dxa"/>
+      </w:tblCellMar>
     </w:tblPr>
     <w:tblStylePr w:type="firstRow">
       <w:rPr>
@@ -7707,7 +7637,7 @@
 </file>
 
 <file path=customXml/itemProps2.xml><?xml version="1.0" encoding="utf-8"?>
-<ds:datastoreItem xmlns:ds="http://schemas.openxmlformats.org/officeDocument/2006/customXml" ds:itemID="{42E9206F-D269-4CF7-9867-1660AF39159E}">
+<ds:datastoreItem xmlns:ds="http://schemas.openxmlformats.org/officeDocument/2006/customXml" ds:itemID="{E60F663D-1D22-494B-9D68-0D162A71AAF0}">
   <ds:schemaRefs>
     <ds:schemaRef ds:uri="http://schemas.openxmlformats.org/officeDocument/2006/bibliography"/>
   </ds:schemaRefs>

</xml_diff>